<commit_message>
Cập nhật lại Đặc tả Use Case
</commit_message>
<xml_diff>
--- a/UseCase_DacTa.docx
+++ b/UseCase_DacTa.docx
@@ -15872,16 +15872,7 @@
                 <w:sz w:val="24"/>
                 <w:szCs w:val="24"/>
               </w:rPr>
-              <w:t>Thêm</w:t>
-            </w:r>
-            <w:r>
-              <w:rPr>
-                <w:rFonts w:eastAsia="Times New Roman" w:cstheme="minorHAnsi"/>
-                <w:color w:val="444444"/>
-                <w:sz w:val="24"/>
-                <w:szCs w:val="24"/>
-              </w:rPr>
-              <w:t xml:space="preserve"> nhân viên</w:t>
+              <w:t>Thêm nhân viên</w:t>
             </w:r>
           </w:p>
         </w:tc>
@@ -15940,43 +15931,7 @@
                 <w:sz w:val="24"/>
                 <w:szCs w:val="24"/>
               </w:rPr>
-              <w:t>Chức năng cho phép người dùng (admin) có thể thêm</w:t>
-            </w:r>
-            <w:r>
-              <w:rPr>
-                <w:rFonts w:eastAsia="Times New Roman" w:cstheme="minorHAnsi"/>
-                <w:color w:val="444444"/>
-                <w:sz w:val="24"/>
-                <w:szCs w:val="24"/>
-              </w:rPr>
-              <w:t xml:space="preserve"> </w:t>
-            </w:r>
-            <w:r>
-              <w:rPr>
-                <w:rFonts w:eastAsia="Times New Roman" w:cstheme="minorHAnsi"/>
-                <w:color w:val="444444"/>
-                <w:sz w:val="24"/>
-                <w:szCs w:val="24"/>
-              </w:rPr>
-              <w:t xml:space="preserve">thông </w:t>
-            </w:r>
-            <w:r>
-              <w:rPr>
-                <w:rFonts w:eastAsia="Times New Roman" w:cstheme="minorHAnsi"/>
-                <w:color w:val="444444"/>
-                <w:sz w:val="24"/>
-                <w:szCs w:val="24"/>
-              </w:rPr>
-              <w:t xml:space="preserve">tin </w:t>
-            </w:r>
-            <w:r>
-              <w:rPr>
-                <w:rFonts w:eastAsia="Times New Roman" w:cstheme="minorHAnsi"/>
-                <w:color w:val="444444"/>
-                <w:sz w:val="24"/>
-                <w:szCs w:val="24"/>
-              </w:rPr>
-              <w:t>nhân viên</w:t>
+              <w:t>Chức năng cho phép người dùng (admin) có thể thêm thông tin nhân viên</w:t>
             </w:r>
           </w:p>
         </w:tc>
@@ -16741,16 +16696,7 @@
                 <w:sz w:val="24"/>
                 <w:szCs w:val="24"/>
               </w:rPr>
-              <w:t xml:space="preserve">Chỉnh sửa thông tin </w:t>
-            </w:r>
-            <w:r>
-              <w:rPr>
-                <w:rFonts w:eastAsia="Times New Roman" w:cstheme="minorHAnsi"/>
-                <w:color w:val="444444"/>
-                <w:sz w:val="24"/>
-                <w:szCs w:val="24"/>
-              </w:rPr>
-              <w:t>nhân viên</w:t>
+              <w:t>Chỉnh sửa thông tin nhân viên</w:t>
             </w:r>
           </w:p>
         </w:tc>
@@ -17674,16 +17620,7 @@
                 <w:sz w:val="24"/>
                 <w:szCs w:val="24"/>
               </w:rPr>
-              <w:t xml:space="preserve">Quản lý </w:t>
-            </w:r>
-            <w:r>
-              <w:rPr>
-                <w:rFonts w:eastAsia="Times New Roman" w:cstheme="minorHAnsi"/>
-                <w:color w:val="444444"/>
-                <w:sz w:val="24"/>
-                <w:szCs w:val="24"/>
-              </w:rPr>
-              <w:t>tuyến bay</w:t>
+              <w:t>Quản lý tuyến bay</w:t>
             </w:r>
           </w:p>
         </w:tc>
@@ -17742,16 +17679,7 @@
                 <w:sz w:val="24"/>
                 <w:szCs w:val="24"/>
               </w:rPr>
-              <w:t>Chức năng cho phép người dùng (admin) có thể thêm, chỉnh sửa thông tin liên qua</w:t>
-            </w:r>
-            <w:r>
-              <w:rPr>
-                <w:rFonts w:eastAsia="Times New Roman" w:cstheme="minorHAnsi"/>
-                <w:color w:val="444444"/>
-                <w:sz w:val="24"/>
-                <w:szCs w:val="24"/>
-              </w:rPr>
-              <w:t>n đến tuyến bay</w:t>
+              <w:t>Chức năng cho phép người dùng (admin) có thể thêm, chỉnh sửa thông tin liên quan đến tuyến bay</w:t>
             </w:r>
           </w:p>
         </w:tc>
@@ -18382,16 +18310,7 @@
                 <w:sz w:val="24"/>
                 <w:szCs w:val="24"/>
               </w:rPr>
-              <w:t>.2</w:t>
-            </w:r>
-            <w:r>
-              <w:rPr>
-                <w:rFonts w:eastAsia="Times New Roman" w:cstheme="minorHAnsi"/>
-                <w:color w:val="444444"/>
-                <w:sz w:val="24"/>
-                <w:szCs w:val="24"/>
-              </w:rPr>
-              <w:t>.1</w:t>
+              <w:t>.2.1</w:t>
             </w:r>
           </w:p>
         </w:tc>
@@ -18451,16 +18370,7 @@
                 <w:sz w:val="24"/>
                 <w:szCs w:val="24"/>
               </w:rPr>
-              <w:t xml:space="preserve">Thêm </w:t>
-            </w:r>
-            <w:r>
-              <w:rPr>
-                <w:rFonts w:eastAsia="Times New Roman" w:cstheme="minorHAnsi"/>
-                <w:color w:val="444444"/>
-                <w:sz w:val="24"/>
-                <w:szCs w:val="24"/>
-              </w:rPr>
-              <w:t>tuyến bay</w:t>
+              <w:t>Thêm tuyến bay</w:t>
             </w:r>
           </w:p>
         </w:tc>
@@ -18519,16 +18429,7 @@
                 <w:sz w:val="24"/>
                 <w:szCs w:val="24"/>
               </w:rPr>
-              <w:t xml:space="preserve">Chức năng cho phép người dùng (admin) có thể thêm thông tin </w:t>
-            </w:r>
-            <w:r>
-              <w:rPr>
-                <w:rFonts w:eastAsia="Times New Roman" w:cstheme="minorHAnsi"/>
-                <w:color w:val="444444"/>
-                <w:sz w:val="24"/>
-                <w:szCs w:val="24"/>
-              </w:rPr>
-              <w:t>tuyến bay</w:t>
+              <w:t>Chức năng cho phép người dùng (admin) có thể thêm thông tin tuyến bay</w:t>
             </w:r>
           </w:p>
         </w:tc>
@@ -19260,16 +19161,7 @@
                 <w:sz w:val="24"/>
                 <w:szCs w:val="24"/>
               </w:rPr>
-              <w:t>.2</w:t>
-            </w:r>
-            <w:r>
-              <w:rPr>
-                <w:rFonts w:eastAsia="Times New Roman" w:cstheme="minorHAnsi"/>
-                <w:color w:val="444444"/>
-                <w:sz w:val="24"/>
-                <w:szCs w:val="24"/>
-              </w:rPr>
-              <w:t>.2</w:t>
+              <w:t>.2.2</w:t>
             </w:r>
           </w:p>
         </w:tc>
@@ -19664,16 +19556,7 @@
                 <w:sz w:val="24"/>
                 <w:szCs w:val="24"/>
               </w:rPr>
-              <w:t>tuyến bay</w:t>
-            </w:r>
-            <w:r>
-              <w:rPr>
-                <w:rFonts w:eastAsia="Times New Roman" w:cstheme="minorHAnsi"/>
-                <w:color w:val="444444"/>
-                <w:sz w:val="24"/>
-                <w:szCs w:val="24"/>
-              </w:rPr>
-              <w:t xml:space="preserve"> </w:t>
+              <w:t xml:space="preserve">tuyến bay </w:t>
             </w:r>
             <w:r>
               <w:rPr>
@@ -20916,16 +20799,7 @@
                 <w:sz w:val="24"/>
                 <w:szCs w:val="24"/>
               </w:rPr>
-              <w:t>.3</w:t>
-            </w:r>
-            <w:r>
-              <w:rPr>
-                <w:rFonts w:eastAsia="Times New Roman" w:cstheme="minorHAnsi"/>
-                <w:color w:val="444444"/>
-                <w:sz w:val="24"/>
-                <w:szCs w:val="24"/>
-              </w:rPr>
-              <w:t>.1</w:t>
+              <w:t>.3.1</w:t>
             </w:r>
           </w:p>
         </w:tc>
@@ -20984,16 +20858,7 @@
                 <w:sz w:val="24"/>
                 <w:szCs w:val="24"/>
               </w:rPr>
-              <w:t xml:space="preserve">Thêm </w:t>
-            </w:r>
-            <w:r>
-              <w:rPr>
-                <w:rFonts w:eastAsia="Times New Roman" w:cstheme="minorHAnsi"/>
-                <w:color w:val="444444"/>
-                <w:sz w:val="24"/>
-                <w:szCs w:val="24"/>
-              </w:rPr>
-              <w:t>sân bay</w:t>
+              <w:t>Thêm sân bay</w:t>
             </w:r>
           </w:p>
         </w:tc>
@@ -21291,25 +21156,7 @@
                 <w:sz w:val="24"/>
                 <w:szCs w:val="24"/>
               </w:rPr>
-              <w:t>Hệ thống thông báo thêm sân bay</w:t>
-            </w:r>
-            <w:r>
-              <w:rPr>
-                <w:rFonts w:eastAsia="Times New Roman" w:cstheme="minorHAnsi"/>
-                <w:color w:val="444444"/>
-                <w:sz w:val="24"/>
-                <w:szCs w:val="24"/>
-              </w:rPr>
-              <w:t xml:space="preserve"> </w:t>
-            </w:r>
-            <w:r>
-              <w:rPr>
-                <w:rFonts w:eastAsia="Times New Roman" w:cstheme="minorHAnsi"/>
-                <w:color w:val="444444"/>
-                <w:sz w:val="24"/>
-                <w:szCs w:val="24"/>
-              </w:rPr>
-              <w:t>thành công</w:t>
+              <w:t>Hệ thống thông báo thêm sân bay thành công</w:t>
             </w:r>
           </w:p>
         </w:tc>
@@ -21749,16 +21596,7 @@
                 <w:sz w:val="24"/>
                 <w:szCs w:val="24"/>
               </w:rPr>
-              <w:t>.3</w:t>
-            </w:r>
-            <w:r>
-              <w:rPr>
-                <w:rFonts w:eastAsia="Times New Roman" w:cstheme="minorHAnsi"/>
-                <w:color w:val="444444"/>
-                <w:sz w:val="24"/>
-                <w:szCs w:val="24"/>
-              </w:rPr>
-              <w:t>.2</w:t>
+              <w:t>.3.2</w:t>
             </w:r>
           </w:p>
         </w:tc>
@@ -21817,16 +21655,7 @@
                 <w:sz w:val="24"/>
                 <w:szCs w:val="24"/>
               </w:rPr>
-              <w:t xml:space="preserve">Chỉnh sửa thông tin </w:t>
-            </w:r>
-            <w:r>
-              <w:rPr>
-                <w:rFonts w:eastAsia="Times New Roman" w:cstheme="minorHAnsi"/>
-                <w:color w:val="444444"/>
-                <w:sz w:val="24"/>
-                <w:szCs w:val="24"/>
-              </w:rPr>
-              <w:t>sân bay</w:t>
+              <w:t>Chỉnh sửa thông tin sân bay</w:t>
             </w:r>
           </w:p>
         </w:tc>
@@ -22622,16 +22451,7 @@
                 <w:sz w:val="24"/>
                 <w:szCs w:val="24"/>
               </w:rPr>
-              <w:t xml:space="preserve">Quản lý </w:t>
-            </w:r>
-            <w:r>
-              <w:rPr>
-                <w:rFonts w:eastAsia="Times New Roman" w:cstheme="minorHAnsi"/>
-                <w:color w:val="444444"/>
-                <w:sz w:val="24"/>
-                <w:szCs w:val="24"/>
-              </w:rPr>
-              <w:t>lịch bay</w:t>
+              <w:t>Quản lý lịch bay</w:t>
             </w:r>
           </w:p>
         </w:tc>
@@ -23295,16 +23115,7 @@
                 <w:sz w:val="24"/>
                 <w:szCs w:val="24"/>
               </w:rPr>
-              <w:t>.4</w:t>
-            </w:r>
-            <w:r>
-              <w:rPr>
-                <w:rFonts w:eastAsia="Times New Roman" w:cstheme="minorHAnsi"/>
-                <w:color w:val="444444"/>
-                <w:sz w:val="24"/>
-                <w:szCs w:val="24"/>
-              </w:rPr>
-              <w:t>.1</w:t>
+              <w:t>.4.1</w:t>
             </w:r>
           </w:p>
         </w:tc>
@@ -24102,16 +23913,7 @@
                 <w:sz w:val="24"/>
                 <w:szCs w:val="24"/>
               </w:rPr>
-              <w:t>.4</w:t>
-            </w:r>
-            <w:r>
-              <w:rPr>
-                <w:rFonts w:eastAsia="Times New Roman" w:cstheme="minorHAnsi"/>
-                <w:color w:val="444444"/>
-                <w:sz w:val="24"/>
-                <w:szCs w:val="24"/>
-              </w:rPr>
-              <w:t>.2</w:t>
+              <w:t>.4.2</w:t>
             </w:r>
           </w:p>
         </w:tc>
@@ -25720,16 +25522,7 @@
                 <w:sz w:val="24"/>
                 <w:szCs w:val="24"/>
               </w:rPr>
-              <w:t>.5</w:t>
-            </w:r>
-            <w:r>
-              <w:rPr>
-                <w:rFonts w:eastAsia="Times New Roman" w:cstheme="minorHAnsi"/>
-                <w:color w:val="444444"/>
-                <w:sz w:val="24"/>
-                <w:szCs w:val="24"/>
-              </w:rPr>
-              <w:t>.1</w:t>
+              <w:t>.5.1</w:t>
             </w:r>
           </w:p>
         </w:tc>
@@ -25988,59 +25781,6 @@
                 <w:sz w:val="24"/>
                 <w:szCs w:val="24"/>
               </w:rPr>
-              <w:t>Người dùng đã truy cập vào hệ thống</w:t>
-            </w:r>
-          </w:p>
-          <w:p>
-            <w:pPr>
-              <w:numPr>
-                <w:ilvl w:val="0"/>
-                <w:numId w:val="1"/>
-              </w:numPr>
-              <w:spacing w:before="120" w:line="360" w:lineRule="auto"/>
-              <w:ind w:left="360"/>
-              <w:cnfStyle w:val="000000000000" w:firstRow="0" w:lastRow="0" w:firstColumn="0" w:lastColumn="0" w:oddVBand="0" w:evenVBand="0" w:oddHBand="0" w:evenHBand="0" w:firstRowFirstColumn="0" w:firstRowLastColumn="0" w:lastRowFirstColumn="0" w:lastRowLastColumn="0"/>
-              <w:rPr>
-                <w:rFonts w:eastAsia="Times New Roman" w:cstheme="minorHAnsi"/>
-                <w:color w:val="444444"/>
-                <w:sz w:val="24"/>
-                <w:szCs w:val="24"/>
-              </w:rPr>
-            </w:pPr>
-            <w:r>
-              <w:rPr>
-                <w:rFonts w:eastAsia="Times New Roman" w:cstheme="minorHAnsi"/>
-                <w:color w:val="444444"/>
-                <w:sz w:val="24"/>
-                <w:szCs w:val="24"/>
-              </w:rPr>
-              <w:lastRenderedPageBreak/>
-              <w:t>Người dùng đã đăng nhập tài khoản vào hệ hệ thống</w:t>
-            </w:r>
-          </w:p>
-          <w:p>
-            <w:pPr>
-              <w:numPr>
-                <w:ilvl w:val="0"/>
-                <w:numId w:val="1"/>
-              </w:numPr>
-              <w:spacing w:before="120" w:line="360" w:lineRule="auto"/>
-              <w:ind w:left="360"/>
-              <w:cnfStyle w:val="000000000000" w:firstRow="0" w:lastRow="0" w:firstColumn="0" w:lastColumn="0" w:oddVBand="0" w:evenVBand="0" w:oddHBand="0" w:evenHBand="0" w:firstRowFirstColumn="0" w:firstRowLastColumn="0" w:lastRowFirstColumn="0" w:lastRowLastColumn="0"/>
-              <w:rPr>
-                <w:rFonts w:eastAsia="Times New Roman" w:cstheme="minorHAnsi"/>
-                <w:color w:val="444444"/>
-                <w:sz w:val="24"/>
-                <w:szCs w:val="24"/>
-              </w:rPr>
-            </w:pPr>
-            <w:r>
-              <w:rPr>
-                <w:rFonts w:eastAsia="Times New Roman" w:cstheme="minorHAnsi"/>
-                <w:color w:val="444444"/>
-                <w:sz w:val="24"/>
-                <w:szCs w:val="24"/>
-              </w:rPr>
               <w:t xml:space="preserve">Người dùng đang ở giao diện quản lý </w:t>
             </w:r>
             <w:r>
@@ -26124,16 +25864,7 @@
                 <w:sz w:val="24"/>
                 <w:szCs w:val="24"/>
               </w:rPr>
-              <w:t>chuyến bay</w:t>
-            </w:r>
-            <w:r>
-              <w:rPr>
-                <w:rFonts w:eastAsia="Times New Roman" w:cstheme="minorHAnsi"/>
-                <w:color w:val="444444"/>
-                <w:sz w:val="24"/>
-                <w:szCs w:val="24"/>
-              </w:rPr>
-              <w:t xml:space="preserve"> </w:t>
+              <w:t xml:space="preserve">chuyến bay </w:t>
             </w:r>
             <w:r>
               <w:rPr>
@@ -26425,6 +26156,225 @@
                 <w:szCs w:val="24"/>
               </w:rPr>
             </w:pPr>
+            <w:r>
+              <w:rPr>
+                <w:rFonts w:eastAsia="Times New Roman" w:cstheme="minorHAnsi"/>
+                <w:color w:val="444444"/>
+                <w:sz w:val="24"/>
+                <w:szCs w:val="24"/>
+              </w:rPr>
+              <w:t>4a. Thông tin sân bay đi, sân bay đến</w:t>
+            </w:r>
+            <w:r>
+              <w:rPr>
+                <w:rFonts w:eastAsia="Times New Roman" w:cstheme="minorHAnsi"/>
+                <w:color w:val="444444"/>
+                <w:sz w:val="24"/>
+                <w:szCs w:val="24"/>
+              </w:rPr>
+              <w:t>, sân bay trung gian</w:t>
+            </w:r>
+            <w:r>
+              <w:rPr>
+                <w:rFonts w:eastAsia="Times New Roman" w:cstheme="minorHAnsi"/>
+                <w:color w:val="444444"/>
+                <w:sz w:val="24"/>
+                <w:szCs w:val="24"/>
+              </w:rPr>
+              <w:t xml:space="preserve"> trùng nhau</w:t>
+            </w:r>
+          </w:p>
+          <w:p>
+            <w:pPr>
+              <w:spacing w:line="360" w:lineRule="auto"/>
+              <w:cnfStyle w:val="000000000000" w:firstRow="0" w:lastRow="0" w:firstColumn="0" w:lastColumn="0" w:oddVBand="0" w:evenVBand="0" w:oddHBand="0" w:evenHBand="0" w:firstRowFirstColumn="0" w:firstRowLastColumn="0" w:lastRowFirstColumn="0" w:lastRowLastColumn="0"/>
+              <w:rPr>
+                <w:rFonts w:eastAsia="Times New Roman" w:cstheme="minorHAnsi"/>
+                <w:color w:val="444444"/>
+                <w:sz w:val="24"/>
+                <w:szCs w:val="24"/>
+              </w:rPr>
+            </w:pPr>
+            <w:r>
+              <w:rPr>
+                <w:rFonts w:eastAsia="Times New Roman" w:cstheme="minorHAnsi"/>
+                <w:color w:val="444444"/>
+                <w:sz w:val="24"/>
+                <w:szCs w:val="24"/>
+              </w:rPr>
+              <w:t>4a1. Người dùng nhập lại thông tin</w:t>
+            </w:r>
+          </w:p>
+          <w:p>
+            <w:pPr>
+              <w:spacing w:line="360" w:lineRule="auto"/>
+              <w:cnfStyle w:val="000000000000" w:firstRow="0" w:lastRow="0" w:firstColumn="0" w:lastColumn="0" w:oddVBand="0" w:evenVBand="0" w:oddHBand="0" w:evenHBand="0" w:firstRowFirstColumn="0" w:firstRowLastColumn="0" w:lastRowFirstColumn="0" w:lastRowLastColumn="0"/>
+              <w:rPr>
+                <w:rFonts w:eastAsia="Times New Roman" w:cstheme="minorHAnsi"/>
+                <w:color w:val="444444"/>
+                <w:sz w:val="24"/>
+                <w:szCs w:val="24"/>
+              </w:rPr>
+            </w:pPr>
+            <w:r>
+              <w:rPr>
+                <w:rFonts w:eastAsia="Times New Roman" w:cstheme="minorHAnsi"/>
+                <w:i/>
+                <w:color w:val="444444"/>
+                <w:sz w:val="24"/>
+                <w:szCs w:val="24"/>
+              </w:rPr>
+              <w:t>Use case quay lại bước 3</w:t>
+            </w:r>
+            <w:r>
+              <w:rPr>
+                <w:rFonts w:eastAsia="Times New Roman" w:cstheme="minorHAnsi"/>
+                <w:color w:val="444444"/>
+                <w:sz w:val="24"/>
+                <w:szCs w:val="24"/>
+              </w:rPr>
+              <w:t xml:space="preserve"> </w:t>
+            </w:r>
+          </w:p>
+          <w:p>
+            <w:pPr>
+              <w:spacing w:line="360" w:lineRule="auto"/>
+              <w:cnfStyle w:val="000000000000" w:firstRow="0" w:lastRow="0" w:firstColumn="0" w:lastColumn="0" w:oddVBand="0" w:evenVBand="0" w:oddHBand="0" w:evenHBand="0" w:firstRowFirstColumn="0" w:firstRowLastColumn="0" w:lastRowFirstColumn="0" w:lastRowLastColumn="0"/>
+              <w:rPr>
+                <w:rFonts w:eastAsia="Times New Roman" w:cstheme="minorHAnsi"/>
+                <w:color w:val="444444"/>
+                <w:sz w:val="24"/>
+                <w:szCs w:val="24"/>
+              </w:rPr>
+            </w:pPr>
+            <w:r>
+              <w:rPr>
+                <w:rFonts w:eastAsia="Times New Roman" w:cstheme="minorHAnsi"/>
+                <w:color w:val="444444"/>
+                <w:sz w:val="24"/>
+                <w:szCs w:val="24"/>
+              </w:rPr>
+              <w:t>4b. Thông tin thời gian bay bé hơn 30 phút, thời gian dừng không nằm trong khoảng 10 – 20 phút</w:t>
+            </w:r>
+          </w:p>
+          <w:p>
+            <w:pPr>
+              <w:spacing w:line="360" w:lineRule="auto"/>
+              <w:cnfStyle w:val="000000000000" w:firstRow="0" w:lastRow="0" w:firstColumn="0" w:lastColumn="0" w:oddVBand="0" w:evenVBand="0" w:oddHBand="0" w:evenHBand="0" w:firstRowFirstColumn="0" w:firstRowLastColumn="0" w:lastRowFirstColumn="0" w:lastRowLastColumn="0"/>
+              <w:rPr>
+                <w:rFonts w:eastAsia="Times New Roman" w:cstheme="minorHAnsi"/>
+                <w:color w:val="444444"/>
+                <w:sz w:val="24"/>
+                <w:szCs w:val="24"/>
+              </w:rPr>
+            </w:pPr>
+            <w:r>
+              <w:rPr>
+                <w:rFonts w:eastAsia="Times New Roman" w:cstheme="minorHAnsi"/>
+                <w:color w:val="444444"/>
+                <w:sz w:val="24"/>
+                <w:szCs w:val="24"/>
+              </w:rPr>
+              <w:t>4b1. Người dùng nhập lại thời gian</w:t>
+            </w:r>
+          </w:p>
+          <w:p>
+            <w:pPr>
+              <w:spacing w:line="360" w:lineRule="auto"/>
+              <w:cnfStyle w:val="000000000000" w:firstRow="0" w:lastRow="0" w:firstColumn="0" w:lastColumn="0" w:oddVBand="0" w:evenVBand="0" w:oddHBand="0" w:evenHBand="0" w:firstRowFirstColumn="0" w:firstRowLastColumn="0" w:lastRowFirstColumn="0" w:lastRowLastColumn="0"/>
+              <w:rPr>
+                <w:rFonts w:eastAsia="Times New Roman" w:cstheme="minorHAnsi"/>
+                <w:i/>
+                <w:color w:val="444444"/>
+                <w:sz w:val="24"/>
+                <w:szCs w:val="24"/>
+              </w:rPr>
+            </w:pPr>
+            <w:r>
+              <w:rPr>
+                <w:rFonts w:eastAsia="Times New Roman" w:cstheme="minorHAnsi"/>
+                <w:i/>
+                <w:color w:val="444444"/>
+                <w:sz w:val="24"/>
+                <w:szCs w:val="24"/>
+              </w:rPr>
+              <w:t>Use case quay lại bước 3</w:t>
+            </w:r>
+            <w:bookmarkStart w:id="0" w:name="_GoBack"/>
+            <w:bookmarkEnd w:id="0"/>
+          </w:p>
+          <w:p>
+            <w:pPr>
+              <w:spacing w:line="360" w:lineRule="auto"/>
+              <w:cnfStyle w:val="000000000000" w:firstRow="0" w:lastRow="0" w:firstColumn="0" w:lastColumn="0" w:oddVBand="0" w:evenVBand="0" w:oddHBand="0" w:evenHBand="0" w:firstRowFirstColumn="0" w:firstRowLastColumn="0" w:lastRowFirstColumn="0" w:lastRowLastColumn="0"/>
+              <w:rPr>
+                <w:rFonts w:eastAsia="Times New Roman" w:cstheme="minorHAnsi"/>
+                <w:color w:val="444444"/>
+                <w:sz w:val="24"/>
+                <w:szCs w:val="24"/>
+              </w:rPr>
+            </w:pPr>
+            <w:r>
+              <w:rPr>
+                <w:rFonts w:eastAsia="Times New Roman" w:cstheme="minorHAnsi"/>
+                <w:color w:val="444444"/>
+                <w:sz w:val="24"/>
+                <w:szCs w:val="24"/>
+              </w:rPr>
+              <w:t>4c.</w:t>
+            </w:r>
+            <w:r>
+              <w:rPr>
+                <w:rFonts w:eastAsia="Times New Roman" w:cstheme="minorHAnsi"/>
+                <w:color w:val="444444"/>
+                <w:sz w:val="24"/>
+                <w:szCs w:val="24"/>
+              </w:rPr>
+              <w:t xml:space="preserve"> Ngày khởi hành nhỏ hơn ngày hiện tại</w:t>
+            </w:r>
+          </w:p>
+          <w:p>
+            <w:pPr>
+              <w:spacing w:line="360" w:lineRule="auto"/>
+              <w:cnfStyle w:val="000000000000" w:firstRow="0" w:lastRow="0" w:firstColumn="0" w:lastColumn="0" w:oddVBand="0" w:evenVBand="0" w:oddHBand="0" w:evenHBand="0" w:firstRowFirstColumn="0" w:firstRowLastColumn="0" w:lastRowFirstColumn="0" w:lastRowLastColumn="0"/>
+              <w:rPr>
+                <w:rFonts w:eastAsia="Times New Roman" w:cstheme="minorHAnsi"/>
+                <w:color w:val="444444"/>
+                <w:sz w:val="24"/>
+                <w:szCs w:val="24"/>
+              </w:rPr>
+            </w:pPr>
+            <w:r>
+              <w:rPr>
+                <w:rFonts w:eastAsia="Times New Roman" w:cstheme="minorHAnsi"/>
+                <w:color w:val="444444"/>
+                <w:sz w:val="24"/>
+                <w:szCs w:val="24"/>
+              </w:rPr>
+              <w:t>4c1. Người dùng nhập lại ngày khởi hành</w:t>
+            </w:r>
+          </w:p>
+          <w:p>
+            <w:pPr>
+              <w:spacing w:line="360" w:lineRule="auto"/>
+              <w:cnfStyle w:val="000000000000" w:firstRow="0" w:lastRow="0" w:firstColumn="0" w:lastColumn="0" w:oddVBand="0" w:evenVBand="0" w:oddHBand="0" w:evenHBand="0" w:firstRowFirstColumn="0" w:firstRowLastColumn="0" w:lastRowFirstColumn="0" w:lastRowLastColumn="0"/>
+              <w:rPr>
+                <w:rFonts w:eastAsia="Times New Roman" w:cstheme="minorHAnsi"/>
+                <w:color w:val="444444"/>
+                <w:sz w:val="24"/>
+                <w:szCs w:val="24"/>
+              </w:rPr>
+            </w:pPr>
+            <w:r>
+              <w:rPr>
+                <w:rFonts w:eastAsia="Times New Roman" w:cstheme="minorHAnsi"/>
+                <w:i/>
+                <w:color w:val="444444"/>
+                <w:sz w:val="24"/>
+                <w:szCs w:val="24"/>
+              </w:rPr>
+              <w:t>Use case quay lại bước 3</w:t>
+            </w:r>
           </w:p>
         </w:tc>
       </w:tr>
@@ -26608,16 +26558,7 @@
                 <w:sz w:val="24"/>
                 <w:szCs w:val="24"/>
               </w:rPr>
-              <w:t>.5</w:t>
-            </w:r>
-            <w:r>
-              <w:rPr>
-                <w:rFonts w:eastAsia="Times New Roman" w:cstheme="minorHAnsi"/>
-                <w:color w:val="444444"/>
-                <w:sz w:val="24"/>
-                <w:szCs w:val="24"/>
-              </w:rPr>
-              <w:t>.2</w:t>
+              <w:t>.5.2</w:t>
             </w:r>
           </w:p>
         </w:tc>
@@ -26735,25 +26676,7 @@
                 <w:sz w:val="24"/>
                 <w:szCs w:val="24"/>
               </w:rPr>
-              <w:t xml:space="preserve">Chức năng cho phép người dùng (admin) có thể chỉnh sửa thông </w:t>
-            </w:r>
-            <w:r>
-              <w:rPr>
-                <w:rFonts w:eastAsia="Times New Roman" w:cstheme="minorHAnsi"/>
-                <w:color w:val="444444"/>
-                <w:sz w:val="24"/>
-                <w:szCs w:val="24"/>
-              </w:rPr>
-              <w:t xml:space="preserve">tin </w:t>
-            </w:r>
-            <w:r>
-              <w:rPr>
-                <w:rFonts w:eastAsia="Times New Roman" w:cstheme="minorHAnsi"/>
-                <w:color w:val="444444"/>
-                <w:sz w:val="24"/>
-                <w:szCs w:val="24"/>
-              </w:rPr>
-              <w:t>chuyến bay</w:t>
+              <w:t>Chức năng cho phép người dùng (admin) có thể chỉnh sửa thông tin chuyến bay</w:t>
             </w:r>
           </w:p>
         </w:tc>
@@ -26844,6 +26767,7 @@
                 <w:sz w:val="24"/>
                 <w:szCs w:val="24"/>
               </w:rPr>
+              <w:lastRenderedPageBreak/>
               <w:t>Pre-Condition(s):</w:t>
             </w:r>
           </w:p>
@@ -27010,16 +26934,7 @@
                 <w:sz w:val="24"/>
                 <w:szCs w:val="24"/>
               </w:rPr>
-              <w:t>chuyến bay</w:t>
-            </w:r>
-            <w:r>
-              <w:rPr>
-                <w:rFonts w:eastAsia="Times New Roman" w:cstheme="minorHAnsi"/>
-                <w:color w:val="444444"/>
-                <w:sz w:val="24"/>
-                <w:szCs w:val="24"/>
-              </w:rPr>
-              <w:t xml:space="preserve"> </w:t>
+              <w:t xml:space="preserve">chuyến bay </w:t>
             </w:r>
             <w:r>
               <w:rPr>
@@ -27117,7 +27032,6 @@
                 <w:sz w:val="24"/>
                 <w:szCs w:val="24"/>
               </w:rPr>
-              <w:lastRenderedPageBreak/>
               <w:t xml:space="preserve">2. Người dùng chọn thao tác chỉnh sửa </w:t>
             </w:r>
             <w:r>
@@ -27240,7 +27154,6 @@
                 <w:sz w:val="24"/>
                 <w:szCs w:val="24"/>
               </w:rPr>
-              <w:lastRenderedPageBreak/>
               <w:t>Alternative Flow</w:t>
             </w:r>
           </w:p>
@@ -27313,6 +27226,225 @@
                 <w:szCs w:val="24"/>
               </w:rPr>
             </w:pPr>
+            <w:r>
+              <w:rPr>
+                <w:rFonts w:eastAsia="Times New Roman" w:cstheme="minorHAnsi"/>
+                <w:color w:val="444444"/>
+                <w:sz w:val="24"/>
+                <w:szCs w:val="24"/>
+              </w:rPr>
+              <w:t xml:space="preserve">4a. Thông tin </w:t>
+            </w:r>
+            <w:r>
+              <w:rPr>
+                <w:rFonts w:eastAsia="Times New Roman" w:cstheme="minorHAnsi"/>
+                <w:color w:val="444444"/>
+                <w:sz w:val="24"/>
+                <w:szCs w:val="24"/>
+              </w:rPr>
+              <w:t xml:space="preserve">chỉnh sửa </w:t>
+            </w:r>
+            <w:r>
+              <w:rPr>
+                <w:rFonts w:eastAsia="Times New Roman" w:cstheme="minorHAnsi"/>
+                <w:color w:val="444444"/>
+                <w:sz w:val="24"/>
+                <w:szCs w:val="24"/>
+              </w:rPr>
+              <w:t>sân bay đi, sân bay đến, sân bay trung gian trùng nhau</w:t>
+            </w:r>
+          </w:p>
+          <w:p>
+            <w:pPr>
+              <w:spacing w:line="360" w:lineRule="auto"/>
+              <w:cnfStyle w:val="000000000000" w:firstRow="0" w:lastRow="0" w:firstColumn="0" w:lastColumn="0" w:oddVBand="0" w:evenVBand="0" w:oddHBand="0" w:evenHBand="0" w:firstRowFirstColumn="0" w:firstRowLastColumn="0" w:lastRowFirstColumn="0" w:lastRowLastColumn="0"/>
+              <w:rPr>
+                <w:rFonts w:eastAsia="Times New Roman" w:cstheme="minorHAnsi"/>
+                <w:color w:val="444444"/>
+                <w:sz w:val="24"/>
+                <w:szCs w:val="24"/>
+              </w:rPr>
+            </w:pPr>
+            <w:r>
+              <w:rPr>
+                <w:rFonts w:eastAsia="Times New Roman" w:cstheme="minorHAnsi"/>
+                <w:color w:val="444444"/>
+                <w:sz w:val="24"/>
+                <w:szCs w:val="24"/>
+              </w:rPr>
+              <w:t>4a1. Người dùng nhập lại thông tin</w:t>
+            </w:r>
+            <w:r>
+              <w:rPr>
+                <w:rFonts w:eastAsia="Times New Roman" w:cstheme="minorHAnsi"/>
+                <w:color w:val="444444"/>
+                <w:sz w:val="24"/>
+                <w:szCs w:val="24"/>
+              </w:rPr>
+              <w:t xml:space="preserve"> chỉnh sửa</w:t>
+            </w:r>
+          </w:p>
+          <w:p>
+            <w:pPr>
+              <w:spacing w:line="360" w:lineRule="auto"/>
+              <w:cnfStyle w:val="000000000000" w:firstRow="0" w:lastRow="0" w:firstColumn="0" w:lastColumn="0" w:oddVBand="0" w:evenVBand="0" w:oddHBand="0" w:evenHBand="0" w:firstRowFirstColumn="0" w:firstRowLastColumn="0" w:lastRowFirstColumn="0" w:lastRowLastColumn="0"/>
+              <w:rPr>
+                <w:rFonts w:eastAsia="Times New Roman" w:cstheme="minorHAnsi"/>
+                <w:i/>
+                <w:color w:val="444444"/>
+                <w:sz w:val="24"/>
+                <w:szCs w:val="24"/>
+              </w:rPr>
+            </w:pPr>
+            <w:r>
+              <w:rPr>
+                <w:rFonts w:eastAsia="Times New Roman" w:cstheme="minorHAnsi"/>
+                <w:i/>
+                <w:color w:val="444444"/>
+                <w:sz w:val="24"/>
+                <w:szCs w:val="24"/>
+              </w:rPr>
+              <w:t>Use case quay lại bước 3</w:t>
+            </w:r>
+          </w:p>
+          <w:p>
+            <w:pPr>
+              <w:spacing w:line="360" w:lineRule="auto"/>
+              <w:cnfStyle w:val="000000000000" w:firstRow="0" w:lastRow="0" w:firstColumn="0" w:lastColumn="0" w:oddVBand="0" w:evenVBand="0" w:oddHBand="0" w:evenHBand="0" w:firstRowFirstColumn="0" w:firstRowLastColumn="0" w:lastRowFirstColumn="0" w:lastRowLastColumn="0"/>
+              <w:rPr>
+                <w:rFonts w:eastAsia="Times New Roman" w:cstheme="minorHAnsi"/>
+                <w:color w:val="444444"/>
+                <w:sz w:val="24"/>
+                <w:szCs w:val="24"/>
+              </w:rPr>
+            </w:pPr>
+            <w:r>
+              <w:rPr>
+                <w:rFonts w:eastAsia="Times New Roman" w:cstheme="minorHAnsi"/>
+                <w:color w:val="444444"/>
+                <w:sz w:val="24"/>
+                <w:szCs w:val="24"/>
+              </w:rPr>
+              <w:t>4b. Thông tin thời gian bay bé hơn 30 phút, thời gian dừng không nằm trong khoảng 10 – 20 phút</w:t>
+            </w:r>
+          </w:p>
+          <w:p>
+            <w:pPr>
+              <w:spacing w:line="360" w:lineRule="auto"/>
+              <w:cnfStyle w:val="000000000000" w:firstRow="0" w:lastRow="0" w:firstColumn="0" w:lastColumn="0" w:oddVBand="0" w:evenVBand="0" w:oddHBand="0" w:evenHBand="0" w:firstRowFirstColumn="0" w:firstRowLastColumn="0" w:lastRowFirstColumn="0" w:lastRowLastColumn="0"/>
+              <w:rPr>
+                <w:rFonts w:eastAsia="Times New Roman" w:cstheme="minorHAnsi"/>
+                <w:color w:val="444444"/>
+                <w:sz w:val="24"/>
+                <w:szCs w:val="24"/>
+              </w:rPr>
+            </w:pPr>
+            <w:r>
+              <w:rPr>
+                <w:rFonts w:eastAsia="Times New Roman" w:cstheme="minorHAnsi"/>
+                <w:color w:val="444444"/>
+                <w:sz w:val="24"/>
+                <w:szCs w:val="24"/>
+              </w:rPr>
+              <w:t>4b1. Người dùng nhập lại thời gian</w:t>
+            </w:r>
+          </w:p>
+          <w:p>
+            <w:pPr>
+              <w:spacing w:line="360" w:lineRule="auto"/>
+              <w:cnfStyle w:val="000000000000" w:firstRow="0" w:lastRow="0" w:firstColumn="0" w:lastColumn="0" w:oddVBand="0" w:evenVBand="0" w:oddHBand="0" w:evenHBand="0" w:firstRowFirstColumn="0" w:firstRowLastColumn="0" w:lastRowFirstColumn="0" w:lastRowLastColumn="0"/>
+              <w:rPr>
+                <w:rFonts w:eastAsia="Times New Roman" w:cstheme="minorHAnsi"/>
+                <w:i/>
+                <w:color w:val="444444"/>
+                <w:sz w:val="24"/>
+                <w:szCs w:val="24"/>
+              </w:rPr>
+            </w:pPr>
+            <w:r>
+              <w:rPr>
+                <w:rFonts w:eastAsia="Times New Roman" w:cstheme="minorHAnsi"/>
+                <w:i/>
+                <w:color w:val="444444"/>
+                <w:sz w:val="24"/>
+                <w:szCs w:val="24"/>
+              </w:rPr>
+              <w:t>Use case quay lại bước 3</w:t>
+            </w:r>
+          </w:p>
+          <w:p>
+            <w:pPr>
+              <w:spacing w:line="360" w:lineRule="auto"/>
+              <w:cnfStyle w:val="000000000000" w:firstRow="0" w:lastRow="0" w:firstColumn="0" w:lastColumn="0" w:oddVBand="0" w:evenVBand="0" w:oddHBand="0" w:evenHBand="0" w:firstRowFirstColumn="0" w:firstRowLastColumn="0" w:lastRowFirstColumn="0" w:lastRowLastColumn="0"/>
+              <w:rPr>
+                <w:rFonts w:eastAsia="Times New Roman" w:cstheme="minorHAnsi"/>
+                <w:color w:val="444444"/>
+                <w:sz w:val="24"/>
+                <w:szCs w:val="24"/>
+              </w:rPr>
+            </w:pPr>
+            <w:r>
+              <w:rPr>
+                <w:rFonts w:eastAsia="Times New Roman" w:cstheme="minorHAnsi"/>
+                <w:color w:val="444444"/>
+                <w:sz w:val="24"/>
+                <w:szCs w:val="24"/>
+              </w:rPr>
+              <w:t>4c.</w:t>
+            </w:r>
+            <w:r>
+              <w:rPr>
+                <w:rFonts w:eastAsia="Times New Roman" w:cstheme="minorHAnsi"/>
+                <w:color w:val="444444"/>
+                <w:sz w:val="24"/>
+                <w:szCs w:val="24"/>
+              </w:rPr>
+              <w:t xml:space="preserve"> Ngày khởi hành nhỏ hơn ngày hiện tại</w:t>
+            </w:r>
+          </w:p>
+          <w:p>
+            <w:pPr>
+              <w:spacing w:line="360" w:lineRule="auto"/>
+              <w:cnfStyle w:val="000000000000" w:firstRow="0" w:lastRow="0" w:firstColumn="0" w:lastColumn="0" w:oddVBand="0" w:evenVBand="0" w:oddHBand="0" w:evenHBand="0" w:firstRowFirstColumn="0" w:firstRowLastColumn="0" w:lastRowFirstColumn="0" w:lastRowLastColumn="0"/>
+              <w:rPr>
+                <w:rFonts w:eastAsia="Times New Roman" w:cstheme="minorHAnsi"/>
+                <w:color w:val="444444"/>
+                <w:sz w:val="24"/>
+                <w:szCs w:val="24"/>
+              </w:rPr>
+            </w:pPr>
+            <w:r>
+              <w:rPr>
+                <w:rFonts w:eastAsia="Times New Roman" w:cstheme="minorHAnsi"/>
+                <w:color w:val="444444"/>
+                <w:sz w:val="24"/>
+                <w:szCs w:val="24"/>
+              </w:rPr>
+              <w:t>4c1. Người dùng nhập lại ngày khởi hành</w:t>
+            </w:r>
+          </w:p>
+          <w:p>
+            <w:pPr>
+              <w:spacing w:line="360" w:lineRule="auto"/>
+              <w:cnfStyle w:val="000000000000" w:firstRow="0" w:lastRow="0" w:firstColumn="0" w:lastColumn="0" w:oddVBand="0" w:evenVBand="0" w:oddHBand="0" w:evenHBand="0" w:firstRowFirstColumn="0" w:firstRowLastColumn="0" w:lastRowFirstColumn="0" w:lastRowLastColumn="0"/>
+              <w:rPr>
+                <w:rFonts w:eastAsia="Times New Roman" w:cstheme="minorHAnsi"/>
+                <w:i/>
+                <w:color w:val="444444"/>
+                <w:sz w:val="24"/>
+                <w:szCs w:val="24"/>
+              </w:rPr>
+            </w:pPr>
+            <w:r>
+              <w:rPr>
+                <w:rFonts w:eastAsia="Times New Roman" w:cstheme="minorHAnsi"/>
+                <w:i/>
+                <w:color w:val="444444"/>
+                <w:sz w:val="24"/>
+                <w:szCs w:val="24"/>
+              </w:rPr>
+              <w:t>Use case quay lại bước 3</w:t>
+            </w:r>
           </w:p>
         </w:tc>
       </w:tr>
@@ -27528,6 +27660,7 @@
                 <w:sz w:val="24"/>
                 <w:szCs w:val="24"/>
               </w:rPr>
+              <w:lastRenderedPageBreak/>
               <w:t>Use Case Name</w:t>
             </w:r>
           </w:p>
@@ -28163,7 +28296,6 @@
                 <w:sz w:val="24"/>
                 <w:szCs w:val="24"/>
               </w:rPr>
-              <w:lastRenderedPageBreak/>
               <w:t>Non-Functional Requirement</w:t>
             </w:r>
           </w:p>
@@ -28264,16 +28396,7 @@
                 <w:sz w:val="24"/>
                 <w:szCs w:val="24"/>
               </w:rPr>
-              <w:t>.6</w:t>
-            </w:r>
-            <w:r>
-              <w:rPr>
-                <w:rFonts w:eastAsia="Times New Roman" w:cstheme="minorHAnsi"/>
-                <w:color w:val="444444"/>
-                <w:sz w:val="24"/>
-                <w:szCs w:val="24"/>
-              </w:rPr>
-              <w:t>.1</w:t>
+              <w:t>.6.1</w:t>
             </w:r>
           </w:p>
         </w:tc>
@@ -28630,25 +28753,7 @@
                 <w:sz w:val="24"/>
                 <w:szCs w:val="24"/>
               </w:rPr>
-              <w:t>Hệ thống thông báo thêm máy bay</w:t>
-            </w:r>
-            <w:r>
-              <w:rPr>
-                <w:rFonts w:eastAsia="Times New Roman" w:cstheme="minorHAnsi"/>
-                <w:color w:val="444444"/>
-                <w:sz w:val="24"/>
-                <w:szCs w:val="24"/>
-              </w:rPr>
-              <w:t xml:space="preserve"> </w:t>
-            </w:r>
-            <w:r>
-              <w:rPr>
-                <w:rFonts w:eastAsia="Times New Roman" w:cstheme="minorHAnsi"/>
-                <w:color w:val="444444"/>
-                <w:sz w:val="24"/>
-                <w:szCs w:val="24"/>
-              </w:rPr>
-              <w:t>thành công</w:t>
+              <w:t>Hệ thống thông báo thêm máy bay thành công</w:t>
             </w:r>
           </w:p>
         </w:tc>
@@ -28680,6 +28785,7 @@
                 <w:sz w:val="24"/>
                 <w:szCs w:val="24"/>
               </w:rPr>
+              <w:lastRenderedPageBreak/>
               <w:t>Basic Flow</w:t>
             </w:r>
           </w:p>
@@ -29114,16 +29220,7 @@
                 <w:sz w:val="24"/>
                 <w:szCs w:val="24"/>
               </w:rPr>
-              <w:t>.6</w:t>
-            </w:r>
-            <w:r>
-              <w:rPr>
-                <w:rFonts w:eastAsia="Times New Roman" w:cstheme="minorHAnsi"/>
-                <w:color w:val="444444"/>
-                <w:sz w:val="24"/>
-                <w:szCs w:val="24"/>
-              </w:rPr>
-              <w:t>.2</w:t>
+              <w:t>.6.2</w:t>
             </w:r>
           </w:p>
         </w:tc>
@@ -29273,7 +29370,6 @@
                 <w:sz w:val="24"/>
                 <w:szCs w:val="24"/>
               </w:rPr>
-              <w:lastRenderedPageBreak/>
               <w:t>Actor(s)</w:t>
             </w:r>
           </w:p>
@@ -29481,25 +29577,7 @@
                 <w:sz w:val="24"/>
                 <w:szCs w:val="24"/>
               </w:rPr>
-              <w:t>Hệ thống thông báo chỉnh sửa máy bay</w:t>
-            </w:r>
-            <w:r>
-              <w:rPr>
-                <w:rFonts w:eastAsia="Times New Roman" w:cstheme="minorHAnsi"/>
-                <w:color w:val="444444"/>
-                <w:sz w:val="24"/>
-                <w:szCs w:val="24"/>
-              </w:rPr>
-              <w:t xml:space="preserve"> </w:t>
-            </w:r>
-            <w:r>
-              <w:rPr>
-                <w:rFonts w:eastAsia="Times New Roman" w:cstheme="minorHAnsi"/>
-                <w:color w:val="444444"/>
-                <w:sz w:val="24"/>
-                <w:szCs w:val="24"/>
-              </w:rPr>
-              <w:t>thành công</w:t>
+              <w:t>Hệ thống thông báo chỉnh sửa máy bay thành công</w:t>
             </w:r>
           </w:p>
         </w:tc>
@@ -29683,6 +29761,7 @@
                 <w:sz w:val="24"/>
                 <w:szCs w:val="24"/>
               </w:rPr>
+              <w:lastRenderedPageBreak/>
               <w:t>Alternative Flow</w:t>
             </w:r>
           </w:p>
@@ -30301,7 +30380,6 @@
                 <w:sz w:val="24"/>
                 <w:szCs w:val="24"/>
               </w:rPr>
-              <w:lastRenderedPageBreak/>
               <w:t>Basic Flow</w:t>
             </w:r>
           </w:p>
@@ -30661,16 +30739,7 @@
                 <w:sz w:val="24"/>
                 <w:szCs w:val="24"/>
               </w:rPr>
-              <w:t>.7</w:t>
-            </w:r>
-            <w:r>
-              <w:rPr>
-                <w:rFonts w:eastAsia="Times New Roman" w:cstheme="minorHAnsi"/>
-                <w:color w:val="444444"/>
-                <w:sz w:val="24"/>
-                <w:szCs w:val="24"/>
-              </w:rPr>
-              <w:t>.1</w:t>
+              <w:t>.7.1</w:t>
             </w:r>
           </w:p>
         </w:tc>
@@ -30761,6 +30830,7 @@
                 <w:sz w:val="24"/>
                 <w:szCs w:val="24"/>
               </w:rPr>
+              <w:lastRenderedPageBreak/>
               <w:t>Description</w:t>
             </w:r>
           </w:p>
@@ -31366,7 +31436,6 @@
                 <w:sz w:val="24"/>
                 <w:szCs w:val="24"/>
               </w:rPr>
-              <w:lastRenderedPageBreak/>
               <w:t>Non-Functional Requirement</w:t>
             </w:r>
           </w:p>
@@ -31467,16 +31536,7 @@
                 <w:sz w:val="24"/>
                 <w:szCs w:val="24"/>
               </w:rPr>
-              <w:t>.7</w:t>
-            </w:r>
-            <w:r>
-              <w:rPr>
-                <w:rFonts w:eastAsia="Times New Roman" w:cstheme="minorHAnsi"/>
-                <w:color w:val="444444"/>
-                <w:sz w:val="24"/>
-                <w:szCs w:val="24"/>
-              </w:rPr>
-              <w:t>.2</w:t>
+              <w:t>.7.2</w:t>
             </w:r>
           </w:p>
         </w:tc>
@@ -31801,6 +31861,7 @@
                 <w:sz w:val="24"/>
                 <w:szCs w:val="24"/>
               </w:rPr>
+              <w:lastRenderedPageBreak/>
               <w:t>Post-Condition(s):</w:t>
             </w:r>
           </w:p>
@@ -31833,25 +31894,7 @@
                 <w:sz w:val="24"/>
                 <w:szCs w:val="24"/>
               </w:rPr>
-              <w:t>Hệ thống thông báo chỉnh sửa loại vé</w:t>
-            </w:r>
-            <w:r>
-              <w:rPr>
-                <w:rFonts w:eastAsia="Times New Roman" w:cstheme="minorHAnsi"/>
-                <w:color w:val="444444"/>
-                <w:sz w:val="24"/>
-                <w:szCs w:val="24"/>
-              </w:rPr>
-              <w:t xml:space="preserve"> </w:t>
-            </w:r>
-            <w:r>
-              <w:rPr>
-                <w:rFonts w:eastAsia="Times New Roman" w:cstheme="minorHAnsi"/>
-                <w:color w:val="444444"/>
-                <w:sz w:val="24"/>
-                <w:szCs w:val="24"/>
-              </w:rPr>
-              <w:t>thành công</w:t>
+              <w:t>Hệ thống thông báo chỉnh sửa loại vé thành công</w:t>
             </w:r>
           </w:p>
         </w:tc>
@@ -32007,8 +32050,6 @@
             </w:r>
           </w:p>
         </w:tc>
-        <w:bookmarkStart w:id="0" w:name="_GoBack"/>
-        <w:bookmarkEnd w:id="0"/>
       </w:tr>
       <w:tr>
         <w:trPr>

</xml_diff>